<commit_message>
Enabled basic authorization validation in v3 of API.  Working on getting images in Survey Responses.
</commit_message>
<xml_diff>
--- a/Docs/AIMS_ReleaseNotes.docx
+++ b/Docs/AIMS_ReleaseNotes.docx
@@ -23,13 +23,14 @@
           <w:szCs w:val="20"/>
         </w:rPr>
         <w:tab/>
+        <w:t>1</w:t>
       </w:r>
       <w:r>
         <w:rPr>
           <w:sz w:val="20"/>
           <w:szCs w:val="20"/>
         </w:rPr>
-        <w:t>1.0.0.0</w:t>
+        <w:t>.0.0.1</w:t>
       </w:r>
     </w:p>
     <w:p>
@@ -66,51 +67,555 @@
           <w:sz w:val="20"/>
           <w:szCs w:val="20"/>
         </w:rPr>
-        <w:t>12</w:t>
+        <w:t>12/</w:t>
       </w:r>
       <w:r>
         <w:rPr>
           <w:sz w:val="20"/>
           <w:szCs w:val="20"/>
         </w:rPr>
-        <w:t>/</w:t>
+        <w:t>23</w:t>
       </w:r>
       <w:r>
         <w:rPr>
           <w:sz w:val="20"/>
           <w:szCs w:val="20"/>
         </w:rPr>
-        <w:t>20</w:t>
-      </w:r>
-      <w:r>
+        <w:t>/2016</w:t>
+      </w:r>
+    </w:p>
+    <w:p>
+      <w:pPr>
         <w:rPr>
           <w:sz w:val="20"/>
           <w:szCs w:val="20"/>
         </w:rPr>
-        <w:t>/</w:t>
-      </w:r>
-      <w:r>
+      </w:pPr>
+    </w:p>
+    <w:p>
+      <w:pPr>
+        <w:pStyle w:val="NoSpacing"/>
+        <w:numPr>
+          <w:ilvl w:val="0"/>
+          <w:numId w:val="11"/>
+        </w:numPr>
+        <w:rPr>
+          <w:b/>
+        </w:rPr>
+      </w:pPr>
+      <w:r>
+        <w:rPr>
+          <w:b/>
+        </w:rPr>
+        <w:t>Bug Fixes:</w:t>
+      </w:r>
+    </w:p>
+    <w:p>
+      <w:pPr>
+        <w:pStyle w:val="NoSpacing"/>
+        <w:numPr>
+          <w:ilvl w:val="1"/>
+          <w:numId w:val="11"/>
+        </w:numPr>
+      </w:pPr>
+      <w:r>
+        <w:t>AIMS-</w:t>
+      </w:r>
+      <w:r>
+        <w:t xml:space="preserve">21: Implement </w:t>
+      </w:r>
+      <w:proofErr w:type="spellStart"/>
+      <w:r>
+        <w:t>Auth</w:t>
+      </w:r>
+      <w:proofErr w:type="spellEnd"/>
+      <w:r>
+        <w:t xml:space="preserve"> token on API</w:t>
+      </w:r>
+    </w:p>
+    <w:p>
+      <w:pPr>
+        <w:pStyle w:val="NoSpacing"/>
+        <w:numPr>
+          <w:ilvl w:val="0"/>
+          <w:numId w:val="11"/>
+        </w:numPr>
+        <w:rPr>
+          <w:b/>
+        </w:rPr>
+      </w:pPr>
+      <w:r>
+        <w:rPr>
+          <w:b/>
+        </w:rPr>
+        <w:t>New Features:</w:t>
+      </w:r>
+    </w:p>
+    <w:p>
+      <w:pPr>
+        <w:pStyle w:val="NoSpacing"/>
+        <w:numPr>
+          <w:ilvl w:val="1"/>
+          <w:numId w:val="11"/>
+        </w:numPr>
+      </w:pPr>
+      <w:r>
+        <w:t>API has been up-revved to v3</w:t>
+      </w:r>
+    </w:p>
+    <w:p>
+      <w:pPr>
+        <w:pStyle w:val="NoSpacing"/>
+        <w:numPr>
+          <w:ilvl w:val="2"/>
+          <w:numId w:val="11"/>
+        </w:numPr>
+      </w:pPr>
+      <w:r>
+        <w:t>All endpoints that require Authorization are now being lightly validated</w:t>
+      </w:r>
+    </w:p>
+    <w:p>
+      <w:pPr>
+        <w:pStyle w:val="NoSpacing"/>
+        <w:numPr>
+          <w:ilvl w:val="1"/>
+          <w:numId w:val="11"/>
+        </w:numPr>
+      </w:pPr>
+      <w:r>
+        <w:t>AIMS Branding Guide was created</w:t>
+      </w:r>
+      <w:bookmarkStart w:id="0" w:name="_GoBack"/>
+      <w:bookmarkEnd w:id="0"/>
+    </w:p>
+    <w:p>
+      <w:pPr>
+        <w:pStyle w:val="NoSpacing"/>
+        <w:numPr>
+          <w:ilvl w:val="0"/>
+          <w:numId w:val="11"/>
+        </w:numPr>
+        <w:rPr>
+          <w:b/>
+        </w:rPr>
+      </w:pPr>
+      <w:r>
+        <w:rPr>
+          <w:b/>
+        </w:rPr>
+        <w:t>Incomplete Features:</w:t>
+      </w:r>
+    </w:p>
+    <w:p>
+      <w:pPr>
+        <w:pStyle w:val="NoSpacing"/>
+        <w:numPr>
+          <w:ilvl w:val="1"/>
+          <w:numId w:val="11"/>
+        </w:numPr>
+      </w:pPr>
+      <w:r>
+        <w:t>Surveys</w:t>
+      </w:r>
+    </w:p>
+    <w:p>
+      <w:pPr>
+        <w:pStyle w:val="NoSpacing"/>
+        <w:numPr>
+          <w:ilvl w:val="2"/>
+          <w:numId w:val="11"/>
+        </w:numPr>
+      </w:pPr>
+      <w:r>
+        <w:t>Response Images are not yet implemented</w:t>
+      </w:r>
+    </w:p>
+    <w:p>
+      <w:pPr>
+        <w:pStyle w:val="NoSpacing"/>
+        <w:numPr>
+          <w:ilvl w:val="2"/>
+          <w:numId w:val="11"/>
+        </w:numPr>
+      </w:pPr>
+      <w:r>
+        <w:t>Survey Reports</w:t>
+      </w:r>
+    </w:p>
+    <w:p>
+      <w:pPr>
+        <w:pStyle w:val="NoSpacing"/>
+        <w:numPr>
+          <w:ilvl w:val="3"/>
+          <w:numId w:val="11"/>
+        </w:numPr>
+      </w:pPr>
+      <w:r>
+        <w:t>Need to work with EFA to design several reports</w:t>
+      </w:r>
+    </w:p>
+    <w:p>
+      <w:pPr>
+        <w:pStyle w:val="NoSpacing"/>
+        <w:numPr>
+          <w:ilvl w:val="1"/>
+          <w:numId w:val="11"/>
+        </w:numPr>
+      </w:pPr>
+      <w:r>
+        <w:t>User Profiles</w:t>
+      </w:r>
+    </w:p>
+    <w:p>
+      <w:pPr>
+        <w:pStyle w:val="NoSpacing"/>
+        <w:numPr>
+          <w:ilvl w:val="1"/>
+          <w:numId w:val="11"/>
+        </w:numPr>
+      </w:pPr>
+      <w:r>
+        <w:t>Clock In / Clock Out</w:t>
+      </w:r>
+    </w:p>
+    <w:p>
+      <w:pPr>
+        <w:pStyle w:val="NoSpacing"/>
+        <w:numPr>
+          <w:ilvl w:val="1"/>
+          <w:numId w:val="11"/>
+        </w:numPr>
+      </w:pPr>
+      <w:r>
+        <w:t>Raise Hand</w:t>
+      </w:r>
+    </w:p>
+    <w:p>
+      <w:pPr>
+        <w:pStyle w:val="NoSpacing"/>
+        <w:numPr>
+          <w:ilvl w:val="1"/>
+          <w:numId w:val="11"/>
+        </w:numPr>
+      </w:pPr>
+      <w:r>
+        <w:t>Calendar</w:t>
+      </w:r>
+    </w:p>
+    <w:p>
+      <w:pPr>
+        <w:pStyle w:val="NoSpacing"/>
+        <w:numPr>
+          <w:ilvl w:val="0"/>
+          <w:numId w:val="11"/>
+        </w:numPr>
+        <w:rPr>
+          <w:b/>
+        </w:rPr>
+      </w:pPr>
+      <w:r>
+        <w:rPr>
+          <w:b/>
+        </w:rPr>
+        <w:t>Known Issues:</w:t>
+      </w:r>
+    </w:p>
+    <w:p>
+      <w:pPr>
+        <w:pStyle w:val="NoSpacing"/>
+        <w:numPr>
+          <w:ilvl w:val="1"/>
+          <w:numId w:val="11"/>
+        </w:numPr>
+        <w:rPr>
+          <w:b/>
+        </w:rPr>
+      </w:pPr>
+      <w:r>
+        <w:rPr>
+          <w:b/>
+        </w:rPr>
+        <w:t>Highest Priority:</w:t>
+      </w:r>
+    </w:p>
+    <w:p>
+      <w:pPr>
+        <w:pStyle w:val="NoSpacing"/>
+        <w:numPr>
+          <w:ilvl w:val="2"/>
+          <w:numId w:val="11"/>
+        </w:numPr>
+      </w:pPr>
+      <w:r>
+        <w:t>AIMS-20: Close down permissions on Admin Portal pages</w:t>
+      </w:r>
+    </w:p>
+    <w:p>
+      <w:pPr>
+        <w:pStyle w:val="NoSpacing"/>
+        <w:numPr>
+          <w:ilvl w:val="1"/>
+          <w:numId w:val="11"/>
+        </w:numPr>
+        <w:rPr>
+          <w:b/>
+        </w:rPr>
+      </w:pPr>
+      <w:r>
+        <w:rPr>
+          <w:b/>
+        </w:rPr>
+        <w:t>High Priority:</w:t>
+      </w:r>
+    </w:p>
+    <w:p>
+      <w:pPr>
+        <w:pStyle w:val="NoSpacing"/>
+        <w:numPr>
+          <w:ilvl w:val="2"/>
+          <w:numId w:val="11"/>
+        </w:numPr>
+      </w:pPr>
+      <w:r>
+        <w:t xml:space="preserve">AIMS-22: Survey Assign / </w:t>
+      </w:r>
+      <w:proofErr w:type="spellStart"/>
+      <w:r>
+        <w:t>Unassign</w:t>
+      </w:r>
+      <w:proofErr w:type="spellEnd"/>
+      <w:r>
+        <w:t xml:space="preserve"> UI issues</w:t>
+      </w:r>
+    </w:p>
+    <w:p>
+      <w:pPr>
+        <w:pStyle w:val="NoSpacing"/>
+        <w:numPr>
+          <w:ilvl w:val="1"/>
+          <w:numId w:val="11"/>
+        </w:numPr>
+        <w:rPr>
+          <w:b/>
+        </w:rPr>
+      </w:pPr>
+      <w:r>
+        <w:rPr>
+          <w:b/>
+        </w:rPr>
+        <w:t xml:space="preserve">Medium Priority: </w:t>
+      </w:r>
+    </w:p>
+    <w:p>
+      <w:pPr>
+        <w:pStyle w:val="NoSpacing"/>
+        <w:numPr>
+          <w:ilvl w:val="2"/>
+          <w:numId w:val="11"/>
+        </w:numPr>
+      </w:pPr>
+      <w:r>
+        <w:t>AIMS-13: All times should be shown in local time zone</w:t>
+      </w:r>
+    </w:p>
+    <w:p>
+      <w:pPr>
+        <w:pStyle w:val="NoSpacing"/>
+        <w:numPr>
+          <w:ilvl w:val="2"/>
+          <w:numId w:val="11"/>
+        </w:numPr>
+      </w:pPr>
+      <w:r>
+        <w:t>AIMS-12: All tables should be sortable</w:t>
+      </w:r>
+    </w:p>
+    <w:p>
+      <w:pPr>
+        <w:pStyle w:val="NoSpacing"/>
+        <w:numPr>
+          <w:ilvl w:val="2"/>
+          <w:numId w:val="11"/>
+        </w:numPr>
+      </w:pPr>
+      <w:r>
+        <w:t>AIMS-26: Deeper API Authorization Validation</w:t>
+      </w:r>
+    </w:p>
+    <w:p>
+      <w:pPr>
+        <w:pStyle w:val="NoSpacing"/>
+        <w:numPr>
+          <w:ilvl w:val="1"/>
+          <w:numId w:val="11"/>
+        </w:numPr>
+        <w:rPr>
+          <w:b/>
+        </w:rPr>
+      </w:pPr>
+      <w:r>
+        <w:rPr>
+          <w:b/>
+        </w:rPr>
+        <w:t xml:space="preserve">Low Priority: </w:t>
+      </w:r>
+    </w:p>
+    <w:p>
+      <w:pPr>
+        <w:pStyle w:val="NoSpacing"/>
+        <w:numPr>
+          <w:ilvl w:val="2"/>
+          <w:numId w:val="11"/>
+        </w:numPr>
+      </w:pPr>
+      <w:r>
+        <w:t>AIMS-11: Navigation Header says Hello &lt;email&gt;</w:t>
+      </w:r>
+    </w:p>
+    <w:p>
+      <w:pPr>
+        <w:pStyle w:val="NoSpacing"/>
+        <w:numPr>
+          <w:ilvl w:val="1"/>
+          <w:numId w:val="11"/>
+        </w:numPr>
+        <w:rPr>
+          <w:b/>
+        </w:rPr>
+      </w:pPr>
+      <w:r>
+        <w:rPr>
+          <w:b/>
+        </w:rPr>
+        <w:t>Lowest Priority:</w:t>
+      </w:r>
+    </w:p>
+    <w:p>
+      <w:pPr>
         <w:rPr>
           <w:sz w:val="20"/>
           <w:szCs w:val="20"/>
         </w:rPr>
-        <w:t>20</w:t>
-      </w:r>
+      </w:pPr>
       <w:r>
         <w:rPr>
           <w:sz w:val="20"/>
           <w:szCs w:val="20"/>
         </w:rPr>
-        <w:t>16</w:t>
-      </w:r>
-    </w:p>
-    <w:p>
-      <w:pPr>
+        <w:br w:type="page"/>
+      </w:r>
+    </w:p>
+    <w:p>
+      <w:pPr>
+        <w:pStyle w:val="TOC2"/>
         <w:rPr>
           <w:sz w:val="20"/>
           <w:szCs w:val="20"/>
         </w:rPr>
       </w:pPr>
+      <w:r>
+        <w:rPr>
+          <w:sz w:val="20"/>
+          <w:szCs w:val="20"/>
+        </w:rPr>
+        <w:lastRenderedPageBreak/>
+        <w:t xml:space="preserve">Version: </w:t>
+      </w:r>
+      <w:r>
+        <w:rPr>
+          <w:sz w:val="20"/>
+          <w:szCs w:val="20"/>
+        </w:rPr>
+        <w:tab/>
+      </w:r>
+      <w:r>
+        <w:rPr>
+          <w:sz w:val="20"/>
+          <w:szCs w:val="20"/>
+        </w:rPr>
+        <w:t>1.0.0.0</w:t>
+      </w:r>
+    </w:p>
+    <w:p>
+      <w:pPr>
+        <w:pStyle w:val="TOC2"/>
+        <w:rPr>
+          <w:sz w:val="20"/>
+          <w:szCs w:val="20"/>
+        </w:rPr>
+      </w:pPr>
+      <w:r>
+        <w:rPr>
+          <w:sz w:val="20"/>
+          <w:szCs w:val="20"/>
+        </w:rPr>
+        <w:t xml:space="preserve">Date: </w:t>
+      </w:r>
+      <w:r>
+        <w:rPr>
+          <w:sz w:val="20"/>
+          <w:szCs w:val="20"/>
+        </w:rPr>
+        <w:tab/>
+      </w:r>
+      <w:r>
+        <w:rPr>
+          <w:sz w:val="20"/>
+          <w:szCs w:val="20"/>
+        </w:rPr>
+        <w:tab/>
+      </w:r>
+      <w:r>
+        <w:rPr>
+          <w:sz w:val="20"/>
+          <w:szCs w:val="20"/>
+        </w:rPr>
+        <w:t>12</w:t>
+      </w:r>
+      <w:r>
+        <w:rPr>
+          <w:sz w:val="20"/>
+          <w:szCs w:val="20"/>
+        </w:rPr>
+        <w:t>/</w:t>
+      </w:r>
+      <w:r>
+        <w:rPr>
+          <w:sz w:val="20"/>
+          <w:szCs w:val="20"/>
+        </w:rPr>
+        <w:t>20</w:t>
+      </w:r>
+      <w:r>
+        <w:rPr>
+          <w:sz w:val="20"/>
+          <w:szCs w:val="20"/>
+        </w:rPr>
+        <w:t>/</w:t>
+      </w:r>
+      <w:r>
+        <w:rPr>
+          <w:sz w:val="20"/>
+          <w:szCs w:val="20"/>
+        </w:rPr>
+        <w:t>20</w:t>
+      </w:r>
+      <w:r>
+        <w:rPr>
+          <w:sz w:val="20"/>
+          <w:szCs w:val="20"/>
+        </w:rPr>
+        <w:t>16</w:t>
+      </w:r>
+    </w:p>
+    <w:p>
+      <w:pPr>
+        <w:rPr>
+          <w:sz w:val="20"/>
+          <w:szCs w:val="20"/>
+        </w:rPr>
+      </w:pPr>
     </w:p>
     <w:p>
       <w:pPr>
@@ -216,8 +721,6 @@
       <w:r>
         <w:t>Survey Reports</w:t>
       </w:r>
-      <w:bookmarkStart w:id="0" w:name="_GoBack"/>
-      <w:bookmarkEnd w:id="0"/>
     </w:p>
     <w:p>
       <w:pPr>
@@ -444,7 +947,15 @@
         </w:numPr>
       </w:pPr>
       <w:r>
-        <w:t>AIMS-21: Implement client auth token on API</w:t>
+        <w:t xml:space="preserve">AIMS-21: Implement client </w:t>
+      </w:r>
+      <w:proofErr w:type="spellStart"/>
+      <w:r>
+        <w:t>auth</w:t>
+      </w:r>
+      <w:proofErr w:type="spellEnd"/>
+      <w:r>
+        <w:t xml:space="preserve"> token on API</w:t>
       </w:r>
     </w:p>
     <w:p>
@@ -492,7 +1003,15 @@
         </w:numPr>
       </w:pPr>
       <w:r>
-        <w:t>AIMS-22: Survey Assign / Unassign UI issues</w:t>
+        <w:t xml:space="preserve">AIMS-22: Survey Assign / </w:t>
+      </w:r>
+      <w:proofErr w:type="spellStart"/>
+      <w:r>
+        <w:t>Unassign</w:t>
+      </w:r>
+      <w:proofErr w:type="spellEnd"/>
+      <w:r>
+        <w:t xml:space="preserve"> UI issues</w:t>
       </w:r>
     </w:p>
     <w:p>
@@ -820,6 +1339,7 @@
         <w:docPartUnique/>
       </w:docPartObj>
     </w:sdtPr>
+    <w:sdtEndPr/>
     <w:sdtContent>
       <w:p>
         <w:pPr>
@@ -914,7 +1434,7 @@
                                   <w:sz w:val="72"/>
                                   <w:szCs w:val="72"/>
                                 </w:rPr>
-                                <w:t>1</w:t>
+                                <w:t>3</w:t>
                               </w:r>
                               <w:r>
                                 <w:rPr>
@@ -991,7 +1511,7 @@
                             <w:sz w:val="72"/>
                             <w:szCs w:val="72"/>
                           </w:rPr>
-                          <w:t>1</w:t>
+                          <w:t>3</w:t>
                         </w:r>
                         <w:r>
                           <w:rPr>
@@ -2535,6 +3055,7 @@
     <w:lsdException w:name="HTML Sample" w:semiHidden="1" w:unhideWhenUsed="1"/>
     <w:lsdException w:name="HTML Typewriter" w:semiHidden="1" w:unhideWhenUsed="1"/>
     <w:lsdException w:name="HTML Variable" w:semiHidden="1" w:unhideWhenUsed="1"/>
+    <w:lsdException w:name="Normal Table" w:semiHidden="1" w:unhideWhenUsed="1"/>
     <w:lsdException w:name="annotation subject" w:semiHidden="1" w:unhideWhenUsed="1"/>
     <w:lsdException w:name="No List" w:semiHidden="1" w:unhideWhenUsed="1"/>
     <w:lsdException w:name="Outline List 1" w:semiHidden="1" w:unhideWhenUsed="1"/>
@@ -2580,9 +3101,11 @@
     <w:lsdException w:name="Table Subtle 1" w:semiHidden="1" w:unhideWhenUsed="1"/>
     <w:lsdException w:name="Table Subtle 2" w:semiHidden="1" w:unhideWhenUsed="1"/>
     <w:lsdException w:name="Table Web 1" w:semiHidden="1" w:unhideWhenUsed="1"/>
+    <w:lsdException w:name="Table Web 2" w:semiHidden="1" w:unhideWhenUsed="1"/>
     <w:lsdException w:name="Table Web 3" w:semiHidden="1" w:unhideWhenUsed="1"/>
     <w:lsdException w:name="Balloon Text" w:semiHidden="1" w:unhideWhenUsed="1"/>
     <w:lsdException w:name="Table Grid" w:uiPriority="59"/>
+    <w:lsdException w:name="Table Theme" w:semiHidden="1" w:unhideWhenUsed="1"/>
     <w:lsdException w:name="Placeholder Text" w:semiHidden="1"/>
     <w:lsdException w:name="No Spacing" w:uiPriority="1" w:qFormat="1"/>
     <w:lsdException w:name="Light Shading" w:uiPriority="60"/>
@@ -3751,7 +4274,7 @@
 </file>
 
 <file path=customXml/itemProps1.xml><?xml version="1.0" encoding="utf-8"?>
-<ds:datastoreItem xmlns:ds="http://schemas.openxmlformats.org/officeDocument/2006/customXml" ds:itemID="{2DF6902F-A926-474F-8523-7441342814AC}">
+<ds:datastoreItem xmlns:ds="http://schemas.openxmlformats.org/officeDocument/2006/customXml" ds:itemID="{A536EAB1-7E97-4B95-8428-7861D32AF4A9}">
   <ds:schemaRefs>
     <ds:schemaRef ds:uri="http://schemas.openxmlformats.org/officeDocument/2006/bibliography"/>
   </ds:schemaRefs>

</xml_diff>

<commit_message>
User Properties added and api up-revvd to v4, added GET user endpoint
</commit_message>
<xml_diff>
--- a/Docs/AIMS_ReleaseNotes.docx
+++ b/Docs/AIMS_ReleaseNotes.docx
@@ -30,7 +30,7 @@
           <w:sz w:val="20"/>
           <w:szCs w:val="20"/>
         </w:rPr>
-        <w:t>.0.0.1</w:t>
+        <w:t>.0.0.2</w:t>
       </w:r>
     </w:p>
     <w:p>
@@ -74,7 +74,7 @@
           <w:sz w:val="20"/>
           <w:szCs w:val="20"/>
         </w:rPr>
-        <w:t>23</w:t>
+        <w:t>??</w:t>
       </w:r>
       <w:r>
         <w:rPr>
@@ -121,17 +121,6 @@
       <w:r>
         <w:t>AIMS-</w:t>
       </w:r>
-      <w:r>
-        <w:t xml:space="preserve">21: Implement </w:t>
-      </w:r>
-      <w:proofErr w:type="spellStart"/>
-      <w:r>
-        <w:t>Auth</w:t>
-      </w:r>
-      <w:proofErr w:type="spellEnd"/>
-      <w:r>
-        <w:t xml:space="preserve"> token on API</w:t>
-      </w:r>
     </w:p>
     <w:p>
       <w:pPr>
@@ -155,12 +144,30 @@
       <w:pPr>
         <w:pStyle w:val="NoSpacing"/>
         <w:numPr>
+          <w:ilvl w:val="0"/>
+          <w:numId w:val="11"/>
+        </w:numPr>
+        <w:rPr>
+          <w:b/>
+        </w:rPr>
+      </w:pPr>
+      <w:r>
+        <w:rPr>
+          <w:b/>
+        </w:rPr>
+        <w:t>Incomplete Features:</w:t>
+      </w:r>
+    </w:p>
+    <w:p>
+      <w:pPr>
+        <w:pStyle w:val="NoSpacing"/>
+        <w:numPr>
           <w:ilvl w:val="1"/>
           <w:numId w:val="11"/>
         </w:numPr>
       </w:pPr>
       <w:r>
-        <w:t>API has been up-revved to v3</w:t>
+        <w:t>Surveys</w:t>
       </w:r>
     </w:p>
     <w:p>
@@ -171,23 +178,71 @@
           <w:numId w:val="11"/>
         </w:numPr>
       </w:pPr>
-      <w:r>
-        <w:t>All endpoints that require Authorization are now being lightly validated</w:t>
-      </w:r>
-    </w:p>
-    <w:p>
-      <w:pPr>
-        <w:pStyle w:val="NoSpacing"/>
-        <w:numPr>
-          <w:ilvl w:val="1"/>
-          <w:numId w:val="11"/>
-        </w:numPr>
-      </w:pPr>
-      <w:r>
-        <w:t>AIMS Branding Guide was created</w:t>
-      </w:r>
       <w:bookmarkStart w:id="0" w:name="_GoBack"/>
       <w:bookmarkEnd w:id="0"/>
+      <w:r>
+        <w:t>Survey Reports</w:t>
+      </w:r>
+    </w:p>
+    <w:p>
+      <w:pPr>
+        <w:pStyle w:val="NoSpacing"/>
+        <w:numPr>
+          <w:ilvl w:val="3"/>
+          <w:numId w:val="11"/>
+        </w:numPr>
+      </w:pPr>
+      <w:r>
+        <w:t>Need to work with EFA to design several reports</w:t>
+      </w:r>
+    </w:p>
+    <w:p>
+      <w:pPr>
+        <w:pStyle w:val="NoSpacing"/>
+        <w:numPr>
+          <w:ilvl w:val="1"/>
+          <w:numId w:val="11"/>
+        </w:numPr>
+      </w:pPr>
+      <w:r>
+        <w:t>User Profiles</w:t>
+      </w:r>
+    </w:p>
+    <w:p>
+      <w:pPr>
+        <w:pStyle w:val="NoSpacing"/>
+        <w:numPr>
+          <w:ilvl w:val="1"/>
+          <w:numId w:val="11"/>
+        </w:numPr>
+      </w:pPr>
+      <w:r>
+        <w:t>Clock In / Clock Out</w:t>
+      </w:r>
+    </w:p>
+    <w:p>
+      <w:pPr>
+        <w:pStyle w:val="NoSpacing"/>
+        <w:numPr>
+          <w:ilvl w:val="1"/>
+          <w:numId w:val="11"/>
+        </w:numPr>
+      </w:pPr>
+      <w:r>
+        <w:t>Raise Hand</w:t>
+      </w:r>
+    </w:p>
+    <w:p>
+      <w:pPr>
+        <w:pStyle w:val="NoSpacing"/>
+        <w:numPr>
+          <w:ilvl w:val="1"/>
+          <w:numId w:val="11"/>
+        </w:numPr>
+      </w:pPr>
+      <w:r>
+        <w:t>Calendar</w:t>
+      </w:r>
     </w:p>
     <w:p>
       <w:pPr>
@@ -204,6 +259,455 @@
         <w:rPr>
           <w:b/>
         </w:rPr>
+        <w:t>Known Issues:</w:t>
+      </w:r>
+    </w:p>
+    <w:p>
+      <w:pPr>
+        <w:pStyle w:val="NoSpacing"/>
+        <w:numPr>
+          <w:ilvl w:val="1"/>
+          <w:numId w:val="11"/>
+        </w:numPr>
+        <w:rPr>
+          <w:b/>
+        </w:rPr>
+      </w:pPr>
+      <w:r>
+        <w:rPr>
+          <w:b/>
+        </w:rPr>
+        <w:t>Highest Priority:</w:t>
+      </w:r>
+    </w:p>
+    <w:p>
+      <w:pPr>
+        <w:pStyle w:val="NoSpacing"/>
+        <w:numPr>
+          <w:ilvl w:val="2"/>
+          <w:numId w:val="11"/>
+        </w:numPr>
+      </w:pPr>
+      <w:r>
+        <w:t>AIMS-20: Close down permissions on Admin Portal pages</w:t>
+      </w:r>
+    </w:p>
+    <w:p>
+      <w:pPr>
+        <w:pStyle w:val="NoSpacing"/>
+        <w:numPr>
+          <w:ilvl w:val="1"/>
+          <w:numId w:val="11"/>
+        </w:numPr>
+        <w:rPr>
+          <w:b/>
+        </w:rPr>
+      </w:pPr>
+      <w:r>
+        <w:rPr>
+          <w:b/>
+        </w:rPr>
+        <w:t>High Priority:</w:t>
+      </w:r>
+    </w:p>
+    <w:p>
+      <w:pPr>
+        <w:pStyle w:val="NoSpacing"/>
+        <w:numPr>
+          <w:ilvl w:val="2"/>
+          <w:numId w:val="11"/>
+        </w:numPr>
+      </w:pPr>
+      <w:r>
+        <w:t xml:space="preserve">AIMS-22: Survey Assign / </w:t>
+      </w:r>
+      <w:proofErr w:type="spellStart"/>
+      <w:r>
+        <w:t>Unassign</w:t>
+      </w:r>
+      <w:proofErr w:type="spellEnd"/>
+      <w:r>
+        <w:t xml:space="preserve"> UI issues</w:t>
+      </w:r>
+    </w:p>
+    <w:p>
+      <w:pPr>
+        <w:pStyle w:val="NoSpacing"/>
+        <w:numPr>
+          <w:ilvl w:val="1"/>
+          <w:numId w:val="11"/>
+        </w:numPr>
+        <w:rPr>
+          <w:b/>
+        </w:rPr>
+      </w:pPr>
+      <w:r>
+        <w:rPr>
+          <w:b/>
+        </w:rPr>
+        <w:t xml:space="preserve">Medium Priority: </w:t>
+      </w:r>
+    </w:p>
+    <w:p>
+      <w:pPr>
+        <w:pStyle w:val="NoSpacing"/>
+        <w:numPr>
+          <w:ilvl w:val="2"/>
+          <w:numId w:val="11"/>
+        </w:numPr>
+      </w:pPr>
+      <w:r>
+        <w:t>AIMS-13: All times should be shown in local time zone</w:t>
+      </w:r>
+    </w:p>
+    <w:p>
+      <w:pPr>
+        <w:pStyle w:val="NoSpacing"/>
+        <w:numPr>
+          <w:ilvl w:val="2"/>
+          <w:numId w:val="11"/>
+        </w:numPr>
+      </w:pPr>
+      <w:r>
+        <w:t>AIMS-12: All tables should be sortable</w:t>
+      </w:r>
+    </w:p>
+    <w:p>
+      <w:pPr>
+        <w:pStyle w:val="NoSpacing"/>
+        <w:numPr>
+          <w:ilvl w:val="2"/>
+          <w:numId w:val="11"/>
+        </w:numPr>
+      </w:pPr>
+      <w:r>
+        <w:t>AIMS-26: Deeper API Authorization Validation</w:t>
+      </w:r>
+    </w:p>
+    <w:p>
+      <w:pPr>
+        <w:pStyle w:val="NoSpacing"/>
+        <w:numPr>
+          <w:ilvl w:val="1"/>
+          <w:numId w:val="11"/>
+        </w:numPr>
+        <w:rPr>
+          <w:b/>
+        </w:rPr>
+      </w:pPr>
+      <w:r>
+        <w:rPr>
+          <w:b/>
+        </w:rPr>
+        <w:t xml:space="preserve">Low Priority: </w:t>
+      </w:r>
+    </w:p>
+    <w:p>
+      <w:pPr>
+        <w:pStyle w:val="NoSpacing"/>
+        <w:numPr>
+          <w:ilvl w:val="2"/>
+          <w:numId w:val="11"/>
+        </w:numPr>
+      </w:pPr>
+      <w:r>
+        <w:t>AIMS-11: Navigation Header says Hello &lt;email&gt;</w:t>
+      </w:r>
+    </w:p>
+    <w:p>
+      <w:pPr>
+        <w:pStyle w:val="NoSpacing"/>
+        <w:numPr>
+          <w:ilvl w:val="2"/>
+          <w:numId w:val="11"/>
+        </w:numPr>
+      </w:pPr>
+      <w:r>
+        <w:t>AIMS-28: Response Images overwrite each other on survey create</w:t>
+      </w:r>
+    </w:p>
+    <w:p>
+      <w:pPr>
+        <w:pStyle w:val="NoSpacing"/>
+        <w:numPr>
+          <w:ilvl w:val="1"/>
+          <w:numId w:val="11"/>
+        </w:numPr>
+        <w:rPr>
+          <w:b/>
+        </w:rPr>
+      </w:pPr>
+      <w:r>
+        <w:rPr>
+          <w:b/>
+        </w:rPr>
+        <w:t>Lowest Priority:</w:t>
+      </w:r>
+    </w:p>
+    <w:p>
+      <w:pPr>
+        <w:pStyle w:val="TOC2"/>
+        <w:rPr>
+          <w:sz w:val="20"/>
+          <w:szCs w:val="20"/>
+        </w:rPr>
+      </w:pPr>
+    </w:p>
+    <w:p>
+      <w:pPr>
+        <w:rPr>
+          <w:sz w:val="20"/>
+          <w:szCs w:val="20"/>
+        </w:rPr>
+      </w:pPr>
+      <w:r>
+        <w:rPr>
+          <w:sz w:val="20"/>
+          <w:szCs w:val="20"/>
+        </w:rPr>
+        <w:br w:type="page"/>
+      </w:r>
+    </w:p>
+    <w:p>
+      <w:pPr>
+        <w:pStyle w:val="TOC2"/>
+        <w:rPr>
+          <w:sz w:val="20"/>
+          <w:szCs w:val="20"/>
+        </w:rPr>
+      </w:pPr>
+      <w:r>
+        <w:rPr>
+          <w:sz w:val="20"/>
+          <w:szCs w:val="20"/>
+        </w:rPr>
+        <w:lastRenderedPageBreak/>
+        <w:t xml:space="preserve">Version: </w:t>
+      </w:r>
+      <w:r>
+        <w:rPr>
+          <w:sz w:val="20"/>
+          <w:szCs w:val="20"/>
+        </w:rPr>
+        <w:tab/>
+        <w:t>1</w:t>
+      </w:r>
+      <w:r>
+        <w:rPr>
+          <w:sz w:val="20"/>
+          <w:szCs w:val="20"/>
+        </w:rPr>
+        <w:t>.0.0.1</w:t>
+      </w:r>
+    </w:p>
+    <w:p>
+      <w:pPr>
+        <w:pStyle w:val="TOC2"/>
+        <w:rPr>
+          <w:sz w:val="20"/>
+          <w:szCs w:val="20"/>
+        </w:rPr>
+      </w:pPr>
+      <w:r>
+        <w:rPr>
+          <w:sz w:val="20"/>
+          <w:szCs w:val="20"/>
+        </w:rPr>
+        <w:t xml:space="preserve">Date: </w:t>
+      </w:r>
+      <w:r>
+        <w:rPr>
+          <w:sz w:val="20"/>
+          <w:szCs w:val="20"/>
+        </w:rPr>
+        <w:tab/>
+      </w:r>
+      <w:r>
+        <w:rPr>
+          <w:sz w:val="20"/>
+          <w:szCs w:val="20"/>
+        </w:rPr>
+        <w:tab/>
+      </w:r>
+      <w:r>
+        <w:rPr>
+          <w:sz w:val="20"/>
+          <w:szCs w:val="20"/>
+        </w:rPr>
+        <w:t>12/</w:t>
+      </w:r>
+      <w:r>
+        <w:rPr>
+          <w:sz w:val="20"/>
+          <w:szCs w:val="20"/>
+        </w:rPr>
+        <w:t>2</w:t>
+      </w:r>
+      <w:r>
+        <w:rPr>
+          <w:sz w:val="20"/>
+          <w:szCs w:val="20"/>
+        </w:rPr>
+        <w:t>6</w:t>
+      </w:r>
+      <w:r>
+        <w:rPr>
+          <w:sz w:val="20"/>
+          <w:szCs w:val="20"/>
+        </w:rPr>
+        <w:t>/2016</w:t>
+      </w:r>
+    </w:p>
+    <w:p>
+      <w:pPr>
+        <w:rPr>
+          <w:sz w:val="20"/>
+          <w:szCs w:val="20"/>
+        </w:rPr>
+      </w:pPr>
+    </w:p>
+    <w:p>
+      <w:pPr>
+        <w:pStyle w:val="NoSpacing"/>
+        <w:numPr>
+          <w:ilvl w:val="0"/>
+          <w:numId w:val="11"/>
+        </w:numPr>
+        <w:rPr>
+          <w:b/>
+        </w:rPr>
+      </w:pPr>
+      <w:r>
+        <w:rPr>
+          <w:b/>
+        </w:rPr>
+        <w:t>Bug Fixes:</w:t>
+      </w:r>
+    </w:p>
+    <w:p>
+      <w:pPr>
+        <w:pStyle w:val="NoSpacing"/>
+        <w:numPr>
+          <w:ilvl w:val="1"/>
+          <w:numId w:val="11"/>
+        </w:numPr>
+      </w:pPr>
+      <w:r>
+        <w:t>AIMS-</w:t>
+      </w:r>
+      <w:r>
+        <w:t xml:space="preserve">21: Implement </w:t>
+      </w:r>
+      <w:proofErr w:type="spellStart"/>
+      <w:r>
+        <w:t>Auth</w:t>
+      </w:r>
+      <w:proofErr w:type="spellEnd"/>
+      <w:r>
+        <w:t xml:space="preserve"> token on API</w:t>
+      </w:r>
+    </w:p>
+    <w:p>
+      <w:pPr>
+        <w:pStyle w:val="NoSpacing"/>
+        <w:numPr>
+          <w:ilvl w:val="1"/>
+          <w:numId w:val="11"/>
+        </w:numPr>
+      </w:pPr>
+      <w:r>
+        <w:t>AIMS-23: Add Images to Survey Responses</w:t>
+      </w:r>
+    </w:p>
+    <w:p>
+      <w:pPr>
+        <w:pStyle w:val="NoSpacing"/>
+        <w:numPr>
+          <w:ilvl w:val="0"/>
+          <w:numId w:val="11"/>
+        </w:numPr>
+        <w:rPr>
+          <w:b/>
+        </w:rPr>
+      </w:pPr>
+      <w:r>
+        <w:rPr>
+          <w:b/>
+        </w:rPr>
+        <w:t>New Features:</w:t>
+      </w:r>
+    </w:p>
+    <w:p>
+      <w:pPr>
+        <w:pStyle w:val="NoSpacing"/>
+        <w:numPr>
+          <w:ilvl w:val="1"/>
+          <w:numId w:val="11"/>
+        </w:numPr>
+      </w:pPr>
+      <w:r>
+        <w:t>API has been up-revved to v3</w:t>
+      </w:r>
+    </w:p>
+    <w:p>
+      <w:pPr>
+        <w:pStyle w:val="NoSpacing"/>
+        <w:numPr>
+          <w:ilvl w:val="2"/>
+          <w:numId w:val="11"/>
+        </w:numPr>
+      </w:pPr>
+      <w:r>
+        <w:t>All endpoints that require Authorization are now being lightly validated</w:t>
+      </w:r>
+    </w:p>
+    <w:p>
+      <w:pPr>
+        <w:pStyle w:val="NoSpacing"/>
+        <w:numPr>
+          <w:ilvl w:val="2"/>
+          <w:numId w:val="11"/>
+        </w:numPr>
+      </w:pPr>
+      <w:r>
+        <w:t xml:space="preserve">Surveys now include image </w:t>
+      </w:r>
+      <w:proofErr w:type="spellStart"/>
+      <w:r>
+        <w:t>urls</w:t>
+      </w:r>
+      <w:proofErr w:type="spellEnd"/>
+      <w:r>
+        <w:t xml:space="preserve"> for some responses</w:t>
+      </w:r>
+    </w:p>
+    <w:p>
+      <w:pPr>
+        <w:pStyle w:val="NoSpacing"/>
+        <w:numPr>
+          <w:ilvl w:val="1"/>
+          <w:numId w:val="11"/>
+        </w:numPr>
+      </w:pPr>
+      <w:r>
+        <w:t>AIMS Branding Guide was created</w:t>
+      </w:r>
+    </w:p>
+    <w:p>
+      <w:pPr>
+        <w:pStyle w:val="NoSpacing"/>
+        <w:numPr>
+          <w:ilvl w:val="0"/>
+          <w:numId w:val="11"/>
+        </w:numPr>
+        <w:rPr>
+          <w:b/>
+        </w:rPr>
+      </w:pPr>
+      <w:r>
+        <w:rPr>
+          <w:b/>
+        </w:rPr>
         <w:t>Incomplete Features:</w:t>
       </w:r>
     </w:p>
@@ -228,7 +732,103 @@
         </w:numPr>
       </w:pPr>
       <w:r>
-        <w:t>Response Images are not yet implemented</w:t>
+        <w:t>Survey Reports</w:t>
+      </w:r>
+    </w:p>
+    <w:p>
+      <w:pPr>
+        <w:pStyle w:val="NoSpacing"/>
+        <w:numPr>
+          <w:ilvl w:val="3"/>
+          <w:numId w:val="11"/>
+        </w:numPr>
+      </w:pPr>
+      <w:r>
+        <w:t>Need to work with EFA to design several reports</w:t>
+      </w:r>
+    </w:p>
+    <w:p>
+      <w:pPr>
+        <w:pStyle w:val="NoSpacing"/>
+        <w:numPr>
+          <w:ilvl w:val="1"/>
+          <w:numId w:val="11"/>
+        </w:numPr>
+      </w:pPr>
+      <w:r>
+        <w:t>User Profiles</w:t>
+      </w:r>
+    </w:p>
+    <w:p>
+      <w:pPr>
+        <w:pStyle w:val="NoSpacing"/>
+        <w:numPr>
+          <w:ilvl w:val="1"/>
+          <w:numId w:val="11"/>
+        </w:numPr>
+      </w:pPr>
+      <w:r>
+        <w:t>Clock In / Clock Out</w:t>
+      </w:r>
+    </w:p>
+    <w:p>
+      <w:pPr>
+        <w:pStyle w:val="NoSpacing"/>
+        <w:numPr>
+          <w:ilvl w:val="1"/>
+          <w:numId w:val="11"/>
+        </w:numPr>
+      </w:pPr>
+      <w:r>
+        <w:t>Raise Hand</w:t>
+      </w:r>
+    </w:p>
+    <w:p>
+      <w:pPr>
+        <w:pStyle w:val="NoSpacing"/>
+        <w:numPr>
+          <w:ilvl w:val="1"/>
+          <w:numId w:val="11"/>
+        </w:numPr>
+      </w:pPr>
+      <w:r>
+        <w:t>Calendar</w:t>
+      </w:r>
+    </w:p>
+    <w:p>
+      <w:pPr>
+        <w:pStyle w:val="NoSpacing"/>
+        <w:numPr>
+          <w:ilvl w:val="0"/>
+          <w:numId w:val="11"/>
+        </w:numPr>
+        <w:rPr>
+          <w:b/>
+        </w:rPr>
+      </w:pPr>
+      <w:r>
+        <w:rPr>
+          <w:b/>
+        </w:rPr>
+        <w:t>Known Issues:</w:t>
+      </w:r>
+    </w:p>
+    <w:p>
+      <w:pPr>
+        <w:pStyle w:val="NoSpacing"/>
+        <w:numPr>
+          <w:ilvl w:val="1"/>
+          <w:numId w:val="11"/>
+        </w:numPr>
+        <w:rPr>
+          <w:b/>
+        </w:rPr>
+      </w:pPr>
+      <w:r>
+        <w:rPr>
+          <w:b/>
+        </w:rPr>
+        <w:t>Highest Priority:</w:t>
       </w:r>
     </w:p>
     <w:p>
@@ -240,19 +840,7 @@
         </w:numPr>
       </w:pPr>
       <w:r>
-        <w:t>Survey Reports</w:t>
-      </w:r>
-    </w:p>
-    <w:p>
-      <w:pPr>
-        <w:pStyle w:val="NoSpacing"/>
-        <w:numPr>
-          <w:ilvl w:val="3"/>
-          <w:numId w:val="11"/>
-        </w:numPr>
-      </w:pPr>
-      <w:r>
-        <w:t>Need to work with EFA to design several reports</w:t>
+        <w:t>AIMS-20: Close down permissions on Admin Portal pages</w:t>
       </w:r>
     </w:p>
     <w:p>
@@ -262,9 +850,35 @@
           <w:ilvl w:val="1"/>
           <w:numId w:val="11"/>
         </w:numPr>
-      </w:pPr>
-      <w:r>
-        <w:t>User Profiles</w:t>
+        <w:rPr>
+          <w:b/>
+        </w:rPr>
+      </w:pPr>
+      <w:r>
+        <w:rPr>
+          <w:b/>
+        </w:rPr>
+        <w:t>High Priority:</w:t>
+      </w:r>
+    </w:p>
+    <w:p>
+      <w:pPr>
+        <w:pStyle w:val="NoSpacing"/>
+        <w:numPr>
+          <w:ilvl w:val="2"/>
+          <w:numId w:val="11"/>
+        </w:numPr>
+      </w:pPr>
+      <w:r>
+        <w:t xml:space="preserve">AIMS-22: Survey Assign / </w:t>
+      </w:r>
+      <w:proofErr w:type="spellStart"/>
+      <w:r>
+        <w:t>Unassign</w:t>
+      </w:r>
+      <w:proofErr w:type="spellEnd"/>
+      <w:r>
+        <w:t xml:space="preserve"> UI issues</w:t>
       </w:r>
     </w:p>
     <w:p>
@@ -274,9 +888,51 @@
           <w:ilvl w:val="1"/>
           <w:numId w:val="11"/>
         </w:numPr>
-      </w:pPr>
-      <w:r>
-        <w:t>Clock In / Clock Out</w:t>
+        <w:rPr>
+          <w:b/>
+        </w:rPr>
+      </w:pPr>
+      <w:r>
+        <w:rPr>
+          <w:b/>
+        </w:rPr>
+        <w:t xml:space="preserve">Medium Priority: </w:t>
+      </w:r>
+    </w:p>
+    <w:p>
+      <w:pPr>
+        <w:pStyle w:val="NoSpacing"/>
+        <w:numPr>
+          <w:ilvl w:val="2"/>
+          <w:numId w:val="11"/>
+        </w:numPr>
+      </w:pPr>
+      <w:r>
+        <w:t>AIMS-13: All times should be shown in local time zone</w:t>
+      </w:r>
+    </w:p>
+    <w:p>
+      <w:pPr>
+        <w:pStyle w:val="NoSpacing"/>
+        <w:numPr>
+          <w:ilvl w:val="2"/>
+          <w:numId w:val="11"/>
+        </w:numPr>
+      </w:pPr>
+      <w:r>
+        <w:t>AIMS-12: All tables should be sortable</w:t>
+      </w:r>
+    </w:p>
+    <w:p>
+      <w:pPr>
+        <w:pStyle w:val="NoSpacing"/>
+        <w:numPr>
+          <w:ilvl w:val="2"/>
+          <w:numId w:val="11"/>
+        </w:numPr>
+      </w:pPr>
+      <w:r>
+        <w:t>AIMS-26: Deeper API Authorization Validation</w:t>
       </w:r>
     </w:p>
     <w:p>
@@ -286,57 +942,15 @@
           <w:ilvl w:val="1"/>
           <w:numId w:val="11"/>
         </w:numPr>
-      </w:pPr>
-      <w:r>
-        <w:t>Raise Hand</w:t>
-      </w:r>
-    </w:p>
-    <w:p>
-      <w:pPr>
-        <w:pStyle w:val="NoSpacing"/>
-        <w:numPr>
-          <w:ilvl w:val="1"/>
-          <w:numId w:val="11"/>
-        </w:numPr>
-      </w:pPr>
-      <w:r>
-        <w:t>Calendar</w:t>
-      </w:r>
-    </w:p>
-    <w:p>
-      <w:pPr>
-        <w:pStyle w:val="NoSpacing"/>
-        <w:numPr>
-          <w:ilvl w:val="0"/>
-          <w:numId w:val="11"/>
-        </w:numPr>
-        <w:rPr>
-          <w:b/>
-        </w:rPr>
-      </w:pPr>
-      <w:r>
-        <w:rPr>
-          <w:b/>
-        </w:rPr>
-        <w:t>Known Issues:</w:t>
-      </w:r>
-    </w:p>
-    <w:p>
-      <w:pPr>
-        <w:pStyle w:val="NoSpacing"/>
-        <w:numPr>
-          <w:ilvl w:val="1"/>
-          <w:numId w:val="11"/>
-        </w:numPr>
-        <w:rPr>
-          <w:b/>
-        </w:rPr>
-      </w:pPr>
-      <w:r>
-        <w:rPr>
-          <w:b/>
-        </w:rPr>
-        <w:t>Highest Priority:</w:t>
+        <w:rPr>
+          <w:b/>
+        </w:rPr>
+      </w:pPr>
+      <w:r>
+        <w:rPr>
+          <w:b/>
+        </w:rPr>
+        <w:t xml:space="preserve">Low Priority: </w:t>
       </w:r>
     </w:p>
     <w:p>
@@ -348,25 +962,7 @@
         </w:numPr>
       </w:pPr>
       <w:r>
-        <w:t>AIMS-20: Close down permissions on Admin Portal pages</w:t>
-      </w:r>
-    </w:p>
-    <w:p>
-      <w:pPr>
-        <w:pStyle w:val="NoSpacing"/>
-        <w:numPr>
-          <w:ilvl w:val="1"/>
-          <w:numId w:val="11"/>
-        </w:numPr>
-        <w:rPr>
-          <w:b/>
-        </w:rPr>
-      </w:pPr>
-      <w:r>
-        <w:rPr>
-          <w:b/>
-        </w:rPr>
-        <w:t>High Priority:</w:t>
+        <w:t>AIMS-11: Navigation Header says Hello &lt;email&gt;</w:t>
       </w:r>
     </w:p>
     <w:p>
@@ -378,99 +974,7 @@
         </w:numPr>
       </w:pPr>
       <w:r>
-        <w:t xml:space="preserve">AIMS-22: Survey Assign / </w:t>
-      </w:r>
-      <w:proofErr w:type="spellStart"/>
-      <w:r>
-        <w:t>Unassign</w:t>
-      </w:r>
-      <w:proofErr w:type="spellEnd"/>
-      <w:r>
-        <w:t xml:space="preserve"> UI issues</w:t>
-      </w:r>
-    </w:p>
-    <w:p>
-      <w:pPr>
-        <w:pStyle w:val="NoSpacing"/>
-        <w:numPr>
-          <w:ilvl w:val="1"/>
-          <w:numId w:val="11"/>
-        </w:numPr>
-        <w:rPr>
-          <w:b/>
-        </w:rPr>
-      </w:pPr>
-      <w:r>
-        <w:rPr>
-          <w:b/>
-        </w:rPr>
-        <w:t xml:space="preserve">Medium Priority: </w:t>
-      </w:r>
-    </w:p>
-    <w:p>
-      <w:pPr>
-        <w:pStyle w:val="NoSpacing"/>
-        <w:numPr>
-          <w:ilvl w:val="2"/>
-          <w:numId w:val="11"/>
-        </w:numPr>
-      </w:pPr>
-      <w:r>
-        <w:t>AIMS-13: All times should be shown in local time zone</w:t>
-      </w:r>
-    </w:p>
-    <w:p>
-      <w:pPr>
-        <w:pStyle w:val="NoSpacing"/>
-        <w:numPr>
-          <w:ilvl w:val="2"/>
-          <w:numId w:val="11"/>
-        </w:numPr>
-      </w:pPr>
-      <w:r>
-        <w:t>AIMS-12: All tables should be sortable</w:t>
-      </w:r>
-    </w:p>
-    <w:p>
-      <w:pPr>
-        <w:pStyle w:val="NoSpacing"/>
-        <w:numPr>
-          <w:ilvl w:val="2"/>
-          <w:numId w:val="11"/>
-        </w:numPr>
-      </w:pPr>
-      <w:r>
-        <w:t>AIMS-26: Deeper API Authorization Validation</w:t>
-      </w:r>
-    </w:p>
-    <w:p>
-      <w:pPr>
-        <w:pStyle w:val="NoSpacing"/>
-        <w:numPr>
-          <w:ilvl w:val="1"/>
-          <w:numId w:val="11"/>
-        </w:numPr>
-        <w:rPr>
-          <w:b/>
-        </w:rPr>
-      </w:pPr>
-      <w:r>
-        <w:rPr>
-          <w:b/>
-        </w:rPr>
-        <w:t xml:space="preserve">Low Priority: </w:t>
-      </w:r>
-    </w:p>
-    <w:p>
-      <w:pPr>
-        <w:pStyle w:val="NoSpacing"/>
-        <w:numPr>
-          <w:ilvl w:val="2"/>
-          <w:numId w:val="11"/>
-        </w:numPr>
-      </w:pPr>
-      <w:r>
-        <w:t>AIMS-11: Navigation Header says Hello &lt;email&gt;</w:t>
+        <w:t>AIMS-28: Response Images overwrite each other on survey create</w:t>
       </w:r>
     </w:p>
     <w:p>
@@ -1434,7 +1938,7 @@
                                   <w:sz w:val="72"/>
                                   <w:szCs w:val="72"/>
                                 </w:rPr>
-                                <w:t>3</w:t>
+                                <w:t>1</w:t>
                               </w:r>
                               <w:r>
                                 <w:rPr>
@@ -1511,7 +2015,7 @@
                             <w:sz w:val="72"/>
                             <w:szCs w:val="72"/>
                           </w:rPr>
-                          <w:t>3</w:t>
+                          <w:t>1</w:t>
                         </w:r>
                         <w:r>
                           <w:rPr>
@@ -4274,7 +4778,7 @@
 </file>
 
 <file path=customXml/itemProps1.xml><?xml version="1.0" encoding="utf-8"?>
-<ds:datastoreItem xmlns:ds="http://schemas.openxmlformats.org/officeDocument/2006/customXml" ds:itemID="{A536EAB1-7E97-4B95-8428-7861D32AF4A9}">
+<ds:datastoreItem xmlns:ds="http://schemas.openxmlformats.org/officeDocument/2006/customXml" ds:itemID="{1B91A6A0-0F3F-4DF3-8DFC-3D6640ED6C04}">
   <ds:schemaRefs>
     <ds:schemaRef ds:uri="http://schemas.openxmlformats.org/officeDocument/2006/bibliography"/>
   </ds:schemaRefs>

</xml_diff>